<commit_message>
Added: - Mobile Mode - Channel Actions
</commit_message>
<xml_diff>
--- a/TeamChat-Personas.docx
+++ b/TeamChat-Personas.docx
@@ -19,7 +19,6 @@
           <w:b/>
           <w:sz w:val="30"/>
           <w:szCs w:val="30"/>
-          <w:lang w:val="en-US"/>
         </w:rPr>
         <w:t>TeamChat</w:t>
       </w:r>
@@ -30,7 +29,6 @@
           <w:b/>
           <w:sz w:val="30"/>
           <w:szCs w:val="30"/>
-          <w:lang w:val="en-US"/>
         </w:rPr>
         <w:t xml:space="preserve"> </w:t>
       </w:r>
@@ -52,7 +50,6 @@
           <w:b/>
           <w:sz w:val="30"/>
           <w:szCs w:val="30"/>
-          <w:lang w:val="en-US"/>
         </w:rPr>
       </w:pPr>
     </w:p>
@@ -226,7 +223,25 @@
           <w:sz w:val="22"/>
           <w:szCs w:val="22"/>
         </w:rPr>
-        <w:t>: Alex is an avid gamer and a computer science major who spends a significant amount of time collaborating on projects and playing online multiplayer games. Between coursework and gaming, Alex relies heavily on communication tools to stay connected with classmates and fellow gamers.</w:t>
+        <w:t>: Alex is a</w:t>
+      </w:r>
+      <w:r>
+        <w:rPr>
+          <w:rFonts w:ascii="Verdana" w:hAnsi="Verdana"/>
+          <w:bCs/>
+          <w:sz w:val="22"/>
+          <w:szCs w:val="22"/>
+        </w:rPr>
+        <w:t xml:space="preserve"> </w:t>
+      </w:r>
+      <w:r>
+        <w:rPr>
+          <w:rFonts w:ascii="Verdana" w:hAnsi="Verdana"/>
+          <w:bCs/>
+          <w:sz w:val="22"/>
+          <w:szCs w:val="22"/>
+        </w:rPr>
+        <w:t>gamer and a computer science major who spends a significant amount of time collaborating on projects and playing online multiplayer games. Between coursework and gaming, Alex relies heavily on communication tools to stay connected with classmates and fellow gamers.</w:t>
       </w:r>
     </w:p>
     <w:p>
@@ -526,7 +541,7 @@
         <w:kern w:val="2"/>
         <w:sz w:val="24"/>
         <w:szCs w:val="24"/>
-        <w:lang w:eastAsia="en-US" w:bidi="ar-SA"/>
+        <w:lang w:val="en-US" w:eastAsia="en-US" w:bidi="ar-SA"/>
         <w14:ligatures w14:val="standardContextual"/>
       </w:rPr>
     </w:rPrDefault>

</xml_diff>